<commit_message>
quynh-commit2: sua rui ro 1
</commit_message>
<xml_diff>
--- a/docs/Report.docx
+++ b/docs/Report.docx
@@ -1284,7 +1284,7 @@
     <w:lsdException w:name="Table Web 2" w:semiHidden="1" w:unhideWhenUsed="1"/>
     <w:lsdException w:name="Table Web 3" w:semiHidden="1" w:unhideWhenUsed="1"/>
     <w:lsdException w:name="Balloon Text" w:qFormat="1"/>
-    <w:lsdException w:name="Table Grid" w:semiHidden="1" w:unhideWhenUsed="1" w:qFormat="1"/>
+    <w:lsdException w:name="Table Grid" w:qFormat="1"/>
     <w:lsdException w:name="Table Theme" w:semiHidden="1" w:unhideWhenUsed="1"/>
     <w:lsdException w:name="No Spacing" w:qFormat="1"/>
     <w:lsdException w:name="Light Shading" w:uiPriority="60"/>
@@ -2664,7 +2664,7 @@
 </file>
 
 <file path=customXml/itemProps2.xml><?xml version="1.0" encoding="utf-8"?>
-<ds:datastoreItem xmlns:ds="http://schemas.openxmlformats.org/officeDocument/2006/customXml" ds:itemID="{7C8F0C79-9B9C-4485-BA7F-7EEA29BE2CF5}">
+<ds:datastoreItem xmlns:ds="http://schemas.openxmlformats.org/officeDocument/2006/customXml" ds:itemID="{DF13104C-0524-47C5-8354-6223C69A2AB8}">
   <ds:schemaRefs>
     <ds:schemaRef ds:uri="http://schemas.openxmlformats.org/officeDocument/2006/bibliography"/>
   </ds:schemaRefs>

</xml_diff>